<commit_message>
Moving the ball ahead slightly
</commit_message>
<xml_diff>
--- a/Task requests for Jess.docx
+++ b/Task requests for Jess.docx
@@ -93,7 +93,43 @@
           <w:lang w:val="en-US"/>
         </w:rPr>
         <w:br/>
-        <w:t>Use Heading 2 and 3 and paragraph to conversate about the issue of the Heading 1</w:t>
+        <w:t xml:space="preserve">Use Heading </w:t>
+      </w:r>
+      <w:r>
+        <w:rPr>
+          <w:lang w:val="en-US"/>
+        </w:rPr>
+        <w:t xml:space="preserve">type </w:t>
+      </w:r>
+      <w:r>
+        <w:rPr>
+          <w:lang w:val="en-US"/>
+        </w:rPr>
+        <w:t xml:space="preserve">2 and </w:t>
+      </w:r>
+      <w:r>
+        <w:rPr>
+          <w:lang w:val="en-US"/>
+        </w:rPr>
+        <w:t xml:space="preserve">type </w:t>
+      </w:r>
+      <w:r>
+        <w:rPr>
+          <w:lang w:val="en-US"/>
+        </w:rPr>
+        <w:t xml:space="preserve">3 and paragraph to conversate about the issue of the Heading </w:t>
+      </w:r>
+      <w:r>
+        <w:rPr>
+          <w:lang w:val="en-US"/>
+        </w:rPr>
+        <w:t xml:space="preserve">type </w:t>
+      </w:r>
+      <w:r>
+        <w:rPr>
+          <w:lang w:val="en-US"/>
+        </w:rPr>
+        <w:t>1</w:t>
       </w:r>
     </w:p>
     <w:p>
@@ -107,8 +143,28 @@
         <w:rPr>
           <w:lang w:val="en-US"/>
         </w:rPr>
-        <w:t>Heading 1</w:t>
-      </w:r>
+        <w:t>Please read “</w:t>
+      </w:r>
+      <w:r>
+        <w:rPr>
+          <w:lang w:val="en-US"/>
+        </w:rPr>
+        <w:t>Assignment Reference Documents.pdf</w:t>
+      </w:r>
+      <w:r>
+        <w:rPr>
+          <w:lang w:val="en-US"/>
+        </w:rPr>
+        <w:t>” in the HUMAN RESOURCES folder of this git repo.</w:t>
+      </w:r>
+    </w:p>
+    <w:p>
+      <w:pPr>
+        <w:pStyle w:val="Heading1"/>
+        <w:rPr>
+          <w:lang w:val="en-US"/>
+        </w:rPr>
+      </w:pPr>
     </w:p>
     <w:sectPr>
       <w:pgSz w:w="11906" w:h="16838"/>

</xml_diff>